<commit_message>
Incorporados documentos A1 - S1
</commit_message>
<xml_diff>
--- a/docs/arquitecture/S1 - Diseño de componentes y arquitectura.docx
+++ b/docs/arquitecture/S1 - Diseño de componentes y arquitectura.docx
@@ -153,6 +153,11 @@
             <w:dataBinding w:prefixMappings="xmlns:ns0='http://purl.org/dc/elements/1.1/' xmlns:ns1='http://schemas.openxmlformats.org/package/2006/metadata/core-properties' " w:xpath="/ns1:coreProperties[1]/ns0:subject[1]" w:storeItemID="{6C3C8BC8-F283-45AE-878A-BAB7291924A1}"/>
             <w:text/>
           </w:sdtPr>
+          <w:sdtEndPr>
+            <w:rPr>
+              <w:rStyle w:val="Ttulo2Car"/>
+            </w:rPr>
+          </w:sdtEndPr>
           <w:sdtContent>
             <w:p>
               <w:pPr>
@@ -256,7 +261,7 @@
                                   <w:tag w:val=""/>
                                   <w:id w:val="197127006"/>
                                   <w:dataBinding w:prefixMappings="xmlns:ns0='http://schemas.microsoft.com/office/2006/coverPageProps' " w:xpath="/ns0:CoverPageProperties[1]/ns0:PublishDate[1]" w:storeItemID="{55AF091B-3C7A-41E3-B477-F2FDAA23CFDA}"/>
-                                  <w:date w:fullDate="2022-04-07T00:00:00Z">
+                                  <w:date>
                                     <w:dateFormat w:val="d 'de' MMMM 'de' yyyy"/>
                                     <w:lid w:val="es-ES"/>
                                     <w:storeMappedDataAs w:val="dateTime"/>
@@ -284,7 +289,16 @@
                                         <w:sz w:val="28"/>
                                         <w:szCs w:val="28"/>
                                       </w:rPr>
-                                      <w:t>7 de abril de 2022</w:t>
+                                      <w:t>21</w:t>
+                                    </w:r>
+                                    <w:r>
+                                      <w:rPr>
+                                        <w:caps/>
+                                        <w:color w:val="4472C4" w:themeColor="accent1"/>
+                                        <w:sz w:val="28"/>
+                                        <w:szCs w:val="28"/>
+                                      </w:rPr>
+                                      <w:t xml:space="preserve"> de abril de 2022</w:t>
                                     </w:r>
                                   </w:p>
                                 </w:sdtContent>
@@ -371,13 +385,14 @@
                             <w:tag w:val=""/>
                             <w:id w:val="197127006"/>
                             <w:dataBinding w:prefixMappings="xmlns:ns0='http://schemas.microsoft.com/office/2006/coverPageProps' " w:xpath="/ns0:CoverPageProperties[1]/ns0:PublishDate[1]" w:storeItemID="{55AF091B-3C7A-41E3-B477-F2FDAA23CFDA}"/>
-                            <w:date w:fullDate="2022-04-07T00:00:00Z">
+                            <w:date>
                               <w:dateFormat w:val="d 'de' MMMM 'de' yyyy"/>
                               <w:lid w:val="es-ES"/>
                               <w:storeMappedDataAs w:val="dateTime"/>
                               <w:calendar w:val="gregorian"/>
                             </w:date>
                           </w:sdtPr>
+                          <w:sdtEndPr/>
                           <w:sdtContent>
                             <w:p>
                               <w:pPr>
@@ -398,7 +413,16 @@
                                   <w:sz w:val="28"/>
                                   <w:szCs w:val="28"/>
                                 </w:rPr>
-                                <w:t>7 de abril de 2022</w:t>
+                                <w:t>21</w:t>
+                              </w:r>
+                              <w:r>
+                                <w:rPr>
+                                  <w:caps/>
+                                  <w:color w:val="4472C4" w:themeColor="accent1"/>
+                                  <w:sz w:val="28"/>
+                                  <w:szCs w:val="28"/>
+                                </w:rPr>
+                                <w:t xml:space="preserve"> de abril de 2022</w:t>
                               </w:r>
                             </w:p>
                           </w:sdtContent>
@@ -423,6 +447,7 @@
                               <w:dataBinding w:prefixMappings="xmlns:ns0='http://schemas.openxmlformats.org/officeDocument/2006/extended-properties' " w:xpath="/ns0:Properties[1]/ns0:Company[1]" w:storeItemID="{6668398D-A668-4E3E-A5EB-62B293D839F1}"/>
                               <w:text/>
                             </w:sdtPr>
+                            <w:sdtEndPr/>
                             <w:sdtContent>
                               <w:r>
                                 <w:rPr>
@@ -547,7 +572,15 @@
         <w:jc w:val="both"/>
       </w:pPr>
       <w:r>
-        <w:t>Por ello, el proyecto lo desarrollaremos con los servicios ofrecidos por Amazon Web Services, los cuales se comunicarán unos con otros con el objetivo de identificar la emoción facial y mostrar fotos de gatitos si fuese necesario.</w:t>
+        <w:t xml:space="preserve">Por ello, el proyecto lo desarrollaremos con los servicios ofrecidos por Amazon Web </w:t>
+      </w:r>
+      <w:proofErr w:type="spellStart"/>
+      <w:r>
+        <w:t>Services</w:t>
+      </w:r>
+      <w:proofErr w:type="spellEnd"/>
+      <w:r>
+        <w:t>, los cuales se comunicarán unos con otros con el objetivo de identificar la emoción facial y mostrar fotos de gatitos si fuese necesario.</w:t>
       </w:r>
     </w:p>
     <w:p>
@@ -604,8 +637,13 @@
         <w:jc w:val="both"/>
       </w:pPr>
       <w:r>
-        <w:t>Amazon Rekognition</w:t>
-      </w:r>
+        <w:t xml:space="preserve">Amazon </w:t>
+      </w:r>
+      <w:proofErr w:type="spellStart"/>
+      <w:r>
+        <w:t>Rekognition</w:t>
+      </w:r>
+      <w:proofErr w:type="spellEnd"/>
     </w:p>
     <w:p>
       <w:pPr>
@@ -653,9 +691,11 @@
         <w:pStyle w:val="Ttulo2"/>
         <w:jc w:val="both"/>
       </w:pPr>
+      <w:proofErr w:type="spellStart"/>
       <w:r>
         <w:t>DynamoDB</w:t>
       </w:r>
+      <w:proofErr w:type="spellEnd"/>
     </w:p>
     <w:p>
       <w:pPr>
@@ -706,6 +746,9 @@
         <w:keepNext/>
       </w:pPr>
       <w:r>
+        <w:rPr>
+          <w:noProof/>
+        </w:rPr>
         <w:drawing>
           <wp:inline distT="0" distB="0" distL="0" distR="0" wp14:anchorId="2630A730" wp14:editId="59F8EC4B">
             <wp:extent cx="5400040" cy="3338830"/>
@@ -750,14 +793,27 @@
       <w:r>
         <w:t xml:space="preserve">Ilustración </w:t>
       </w:r>
-      <w:fldSimple w:instr=" SEQ Ilustración \* ARABIC ">
-        <w:r>
-          <w:rPr>
-            <w:noProof/>
-          </w:rPr>
-          <w:t>1</w:t>
-        </w:r>
-      </w:fldSimple>
+      <w:r>
+        <w:fldChar w:fldCharType="begin"/>
+      </w:r>
+      <w:r>
+        <w:instrText xml:space="preserve"> SEQ Ilustración \* ARABIC </w:instrText>
+      </w:r>
+      <w:r>
+        <w:fldChar w:fldCharType="separate"/>
+      </w:r>
+      <w:r>
+        <w:rPr>
+          <w:noProof/>
+        </w:rPr>
+        <w:t>1</w:t>
+      </w:r>
+      <w:r>
+        <w:rPr>
+          <w:noProof/>
+        </w:rPr>
+        <w:fldChar w:fldCharType="end"/>
+      </w:r>
       <w:r>
         <w:t>:Diseño de Arquitectura.</w:t>
       </w:r>
@@ -782,6 +838,9 @@
         <w:keepNext/>
       </w:pPr>
       <w:r>
+        <w:rPr>
+          <w:noProof/>
+        </w:rPr>
         <w:drawing>
           <wp:inline distT="0" distB="0" distL="0" distR="0" wp14:anchorId="4D8633EB" wp14:editId="7846E71A">
             <wp:extent cx="5400040" cy="2600960"/>
@@ -826,16 +885,37 @@
       <w:r>
         <w:t xml:space="preserve">Ilustración </w:t>
       </w:r>
-      <w:fldSimple w:instr=" SEQ Ilustración \* ARABIC ">
-        <w:r>
-          <w:rPr>
-            <w:noProof/>
-          </w:rPr>
-          <w:t>2</w:t>
-        </w:r>
-      </w:fldSimple>
-      <w:r>
-        <w:t>: Rekognition.</w:t>
+      <w:r>
+        <w:fldChar w:fldCharType="begin"/>
+      </w:r>
+      <w:r>
+        <w:instrText xml:space="preserve"> SEQ Ilustración \* ARABIC </w:instrText>
+      </w:r>
+      <w:r>
+        <w:fldChar w:fldCharType="separate"/>
+      </w:r>
+      <w:r>
+        <w:rPr>
+          <w:noProof/>
+        </w:rPr>
+        <w:t>2</w:t>
+      </w:r>
+      <w:r>
+        <w:rPr>
+          <w:noProof/>
+        </w:rPr>
+        <w:fldChar w:fldCharType="end"/>
+      </w:r>
+      <w:r>
+        <w:t xml:space="preserve">: </w:t>
+      </w:r>
+      <w:proofErr w:type="spellStart"/>
+      <w:r>
+        <w:t>Rekognition</w:t>
+      </w:r>
+      <w:proofErr w:type="spellEnd"/>
+      <w:r>
+        <w:t>.</w:t>
       </w:r>
     </w:p>
     <w:p>
@@ -843,6 +923,9 @@
         <w:keepNext/>
       </w:pPr>
       <w:r>
+        <w:rPr>
+          <w:noProof/>
+        </w:rPr>
         <w:lastRenderedPageBreak/>
         <w:drawing>
           <wp:inline distT="0" distB="0" distL="0" distR="0" wp14:anchorId="73C14441" wp14:editId="2BE5710B">
@@ -888,19 +971,64 @@
       <w:r>
         <w:t xml:space="preserve">Ilustración </w:t>
       </w:r>
-      <w:fldSimple w:instr=" SEQ Ilustración \* ARABIC ">
-        <w:r>
-          <w:rPr>
-            <w:noProof/>
-          </w:rPr>
-          <w:t>3</w:t>
-        </w:r>
-      </w:fldSimple>
+      <w:r>
+        <w:fldChar w:fldCharType="begin"/>
+      </w:r>
+      <w:r>
+        <w:instrText xml:space="preserve"> SEQ Ilustración \* ARABIC </w:instrText>
+      </w:r>
+      <w:r>
+        <w:fldChar w:fldCharType="separate"/>
+      </w:r>
+      <w:r>
+        <w:rPr>
+          <w:noProof/>
+        </w:rPr>
+        <w:t>3</w:t>
+      </w:r>
+      <w:r>
+        <w:rPr>
+          <w:noProof/>
+        </w:rPr>
+        <w:fldChar w:fldCharType="end"/>
+      </w:r>
       <w:r>
         <w:t>:Inicio de sesión.</w:t>
       </w:r>
     </w:p>
     <w:p/>
+    <w:p>
+      <w:pPr>
+        <w:pStyle w:val="Ttulo1"/>
+      </w:pPr>
+      <w:r>
+        <w:t>Reafirmación de la arquitectura</w:t>
+      </w:r>
+    </w:p>
+    <w:p>
+      <w:pPr>
+        <w:jc w:val="both"/>
+      </w:pPr>
+      <w:r>
+        <w:t xml:space="preserve">Si bien, hemos decidido mantener la arquitectura actual. Se ha optado por estudiar la posibilidad de incorporar el marco de trabajo de </w:t>
+      </w:r>
+      <w:proofErr w:type="spellStart"/>
+      <w:r>
+        <w:t>React</w:t>
+      </w:r>
+      <w:proofErr w:type="spellEnd"/>
+      <w:r>
+        <w:t xml:space="preserve"> para el desarrollo de componentes del entorno web, así como para el control de los mimos.</w:t>
+      </w:r>
+    </w:p>
+    <w:p>
+      <w:pPr>
+        <w:jc w:val="both"/>
+      </w:pPr>
+      <w:r>
+        <w:t>Por otro lado, se mantienen las decisiones arquitectónicas decididas en el Sprint 1 – con acta A1.</w:t>
+      </w:r>
+    </w:p>
     <w:sectPr>
       <w:pgSz w:w="11906" w:h="16838"/>
       <w:pgMar w:top="1417" w:right="1701" w:bottom="1417" w:left="1701" w:header="708" w:footer="708" w:gutter="0"/>
@@ -1572,6 +1700,7 @@
     <w:rsid w:val="00005251"/>
     <w:rsid w:val="0020269C"/>
     <w:rsid w:val="00AE2409"/>
+    <w:rsid w:val="00D6759C"/>
   </w:rsids>
   <m:mathPr>
     <m:mathFont m:val="Cambria Math"/>
@@ -2335,7 +2464,7 @@
 
 <file path=customXml/item1.xml><?xml version="1.0" encoding="utf-8"?>
 <CoverPageProperties xmlns="http://schemas.microsoft.com/office/2006/coverPageProps">
-  <PublishDate>2022-04-07T00:00:00</PublishDate>
+  <PublishDate>21 de abril de 2022</PublishDate>
   <Abstract/>
   <CompanyAddress/>
   <CompanyPhone/>

</xml_diff>